<commit_message>
Added ERD, Updated status report
Added Entity Relationship Diagram. Updated Project Status Report. Minor updates to Data Dictionary.
</commit_message>
<xml_diff>
--- a/CSC 450 Capstone Project Status Report.docx
+++ b/CSC 450 Capstone Project Status Report.docx
@@ -99,7 +99,10 @@
         <w:pStyle w:val="Heading2"/>
       </w:pPr>
       <w:r>
-        <w:t>Project Idea</w:t>
+        <w:t xml:space="preserve">Project </w:t>
+      </w:r>
+      <w:r>
+        <w:t>Name</w:t>
       </w:r>
     </w:p>
     <w:p>
@@ -117,7 +120,13 @@
     </w:p>
     <w:p>
       <w:r>
-        <w:t>This app will help match pets with adopters. Animal shelters will be able to list pets that are available for adoption. Adopters will be able to view available pets, communicate with animal shelters, and submit an adoption application.</w:t>
+        <w:t>This app will help match pets with adopters. Animal shelters will be able to list pets that are available for adoption</w:t>
+      </w:r>
+      <w:r>
+        <w:t>, communicate with adopters, and approve or deny adoption applications</w:t>
+      </w:r>
+      <w:r>
+        <w:t>. Adopters will be able to view available pets, communicate with animal shelters, and submit an adoption application.</w:t>
       </w:r>
     </w:p>
     <w:p>
@@ -135,8 +144,16 @@
           <w:ilvl w:val="0"/>
           <w:numId w:val="5"/>
         </w:numPr>
-      </w:pPr>
-      <w:r>
+        <w:rPr>
+          <w:b/>
+          <w:bCs/>
+        </w:rPr>
+      </w:pPr>
+      <w:r>
+        <w:rPr>
+          <w:b/>
+          <w:bCs/>
+        </w:rPr>
         <w:t>Desktop or Web application (with optional of Android app)</w:t>
       </w:r>
     </w:p>
@@ -159,8 +176,16 @@
           <w:ilvl w:val="0"/>
           <w:numId w:val="5"/>
         </w:numPr>
-      </w:pPr>
-      <w:r>
+        <w:rPr>
+          <w:b/>
+          <w:bCs/>
+        </w:rPr>
+      </w:pPr>
+      <w:r>
+        <w:rPr>
+          <w:b/>
+          <w:bCs/>
+        </w:rPr>
         <w:t>User authentication and user management</w:t>
       </w:r>
     </w:p>
@@ -183,8 +208,17 @@
           <w:ilvl w:val="0"/>
           <w:numId w:val="5"/>
         </w:numPr>
-      </w:pPr>
-      <w:r>
+        <w:rPr>
+          <w:b/>
+          <w:bCs/>
+        </w:rPr>
+      </w:pPr>
+      <w:r>
+        <w:rPr>
+          <w:b/>
+          <w:bCs/>
+        </w:rPr>
+        <w:lastRenderedPageBreak/>
         <w:t>Messaging (not external email)</w:t>
       </w:r>
     </w:p>
@@ -197,7 +231,6 @@
         </w:numPr>
       </w:pPr>
       <w:r>
-        <w:lastRenderedPageBreak/>
         <w:t>Adopters and animal shelter staff will be able to communicate using a messaging feature.</w:t>
       </w:r>
     </w:p>
@@ -208,8 +241,16 @@
           <w:ilvl w:val="0"/>
           <w:numId w:val="5"/>
         </w:numPr>
-      </w:pPr>
-      <w:r>
+        <w:rPr>
+          <w:b/>
+          <w:bCs/>
+        </w:rPr>
+      </w:pPr>
+      <w:r>
+        <w:rPr>
+          <w:b/>
+          <w:bCs/>
+        </w:rPr>
         <w:t>User profile, dashboard</w:t>
       </w:r>
     </w:p>
@@ -222,7 +263,25 @@
         </w:numPr>
       </w:pPr>
       <w:r>
-        <w:t>Adopters will have a dashboard showing recently viewed pets and animal shelters near them.</w:t>
+        <w:t>Adopters will have a dashboard showing recently viewed pets</w:t>
+      </w:r>
+      <w:r>
+        <w:t>,</w:t>
+      </w:r>
+      <w:r>
+        <w:t xml:space="preserve"> animal shelters near them</w:t>
+      </w:r>
+      <w:r>
+        <w:t xml:space="preserve">, </w:t>
+      </w:r>
+      <w:r>
+        <w:t xml:space="preserve">recent </w:t>
+      </w:r>
+      <w:r>
+        <w:t>messages, and the status of adoption applications they have submitted</w:t>
+      </w:r>
+      <w:r>
+        <w:t>.</w:t>
       </w:r>
     </w:p>
     <w:p>
@@ -240,7 +299,13 @@
         <w:t>received,</w:t>
       </w:r>
       <w:r>
-        <w:t xml:space="preserve"> and which pets have generated the most interest.</w:t>
+        <w:t xml:space="preserve"> which pets have generated the most interest</w:t>
+      </w:r>
+      <w:r>
+        <w:t>, recent messages, and pending adoption applications</w:t>
+      </w:r>
+      <w:r>
+        <w:t>.</w:t>
       </w:r>
     </w:p>
     <w:p>
@@ -250,8 +315,16 @@
           <w:ilvl w:val="0"/>
           <w:numId w:val="5"/>
         </w:numPr>
-      </w:pPr>
-      <w:r>
+        <w:rPr>
+          <w:b/>
+          <w:bCs/>
+        </w:rPr>
+      </w:pPr>
+      <w:r>
+        <w:rPr>
+          <w:b/>
+          <w:bCs/>
+        </w:rPr>
         <w:t>Some form of transactions between users</w:t>
       </w:r>
     </w:p>
@@ -271,11 +344,31 @@
       <w:pPr>
         <w:pStyle w:val="ListParagraph"/>
         <w:numPr>
+          <w:ilvl w:val="1"/>
+          <w:numId w:val="5"/>
+        </w:numPr>
+      </w:pPr>
+      <w:r>
+        <w:t>Shelters will be able to review and approve or deny applications.</w:t>
+      </w:r>
+    </w:p>
+    <w:p>
+      <w:pPr>
+        <w:pStyle w:val="ListParagraph"/>
+        <w:numPr>
           <w:ilvl w:val="0"/>
           <w:numId w:val="5"/>
         </w:numPr>
-      </w:pPr>
-      <w:r>
+        <w:rPr>
+          <w:b/>
+          <w:bCs/>
+        </w:rPr>
+      </w:pPr>
+      <w:r>
+        <w:rPr>
+          <w:b/>
+          <w:bCs/>
+        </w:rPr>
         <w:t xml:space="preserve">Use of database (at least five tables) </w:t>
       </w:r>
     </w:p>
@@ -288,7 +381,97 @@
         </w:numPr>
       </w:pPr>
       <w:r>
-        <w:t>TBD – with the features listed, it’s likely that at least 5 database tables will be needed.</w:t>
+        <w:t xml:space="preserve">A relational database will be used with at least </w:t>
+      </w:r>
+      <w:r>
+        <w:t>7</w:t>
+      </w:r>
+      <w:r>
+        <w:t xml:space="preserve"> tables, including:</w:t>
+      </w:r>
+    </w:p>
+    <w:p>
+      <w:pPr>
+        <w:pStyle w:val="ListParagraph"/>
+        <w:numPr>
+          <w:ilvl w:val="2"/>
+          <w:numId w:val="5"/>
+        </w:numPr>
+      </w:pPr>
+      <w:r>
+        <w:t>Pet</w:t>
+      </w:r>
+    </w:p>
+    <w:p>
+      <w:pPr>
+        <w:pStyle w:val="ListParagraph"/>
+        <w:numPr>
+          <w:ilvl w:val="2"/>
+          <w:numId w:val="5"/>
+        </w:numPr>
+      </w:pPr>
+      <w:r>
+        <w:t>Image</w:t>
+      </w:r>
+    </w:p>
+    <w:p>
+      <w:pPr>
+        <w:pStyle w:val="ListParagraph"/>
+        <w:numPr>
+          <w:ilvl w:val="2"/>
+          <w:numId w:val="5"/>
+        </w:numPr>
+      </w:pPr>
+      <w:r>
+        <w:t>PetImage</w:t>
+      </w:r>
+    </w:p>
+    <w:p>
+      <w:pPr>
+        <w:pStyle w:val="ListParagraph"/>
+        <w:numPr>
+          <w:ilvl w:val="2"/>
+          <w:numId w:val="5"/>
+        </w:numPr>
+      </w:pPr>
+      <w:r>
+        <w:t>Profile</w:t>
+      </w:r>
+    </w:p>
+    <w:p>
+      <w:pPr>
+        <w:pStyle w:val="ListParagraph"/>
+        <w:numPr>
+          <w:ilvl w:val="2"/>
+          <w:numId w:val="5"/>
+        </w:numPr>
+      </w:pPr>
+      <w:r>
+        <w:t>Conversation</w:t>
+      </w:r>
+    </w:p>
+    <w:p>
+      <w:pPr>
+        <w:pStyle w:val="ListParagraph"/>
+        <w:numPr>
+          <w:ilvl w:val="2"/>
+          <w:numId w:val="5"/>
+        </w:numPr>
+      </w:pPr>
+      <w:r>
+        <w:t>Message</w:t>
+      </w:r>
+    </w:p>
+    <w:p>
+      <w:pPr>
+        <w:pStyle w:val="ListParagraph"/>
+        <w:numPr>
+          <w:ilvl w:val="2"/>
+          <w:numId w:val="5"/>
+        </w:numPr>
+      </w:pPr>
+      <w:r>
+        <w:t>Application</w:t>
       </w:r>
     </w:p>
     <w:p>
@@ -354,8 +537,14 @@
           <w:ilvl w:val="0"/>
           <w:numId w:val="2"/>
         </w:numPr>
-      </w:pPr>
-      <w:r>
+        <w:rPr>
+          <w:highlight w:val="yellow"/>
+        </w:rPr>
+      </w:pPr>
+      <w:r>
+        <w:rPr>
+          <w:highlight w:val="yellow"/>
+        </w:rPr>
         <w:t>Project Management</w:t>
       </w:r>
     </w:p>
@@ -366,8 +555,14 @@
           <w:ilvl w:val="1"/>
           <w:numId w:val="2"/>
         </w:numPr>
-      </w:pPr>
-      <w:r>
+        <w:rPr>
+          <w:highlight w:val="yellow"/>
+        </w:rPr>
+      </w:pPr>
+      <w:r>
+        <w:rPr>
+          <w:highlight w:val="yellow"/>
+        </w:rPr>
         <w:t>GitHub Projects???</w:t>
       </w:r>
     </w:p>
@@ -420,33 +615,9 @@
           <w:ilvl w:val="1"/>
           <w:numId w:val="2"/>
         </w:numPr>
-        <w:rPr>
-          <w:color w:val="EE0000"/>
-        </w:rPr>
-      </w:pPr>
-      <w:r>
-        <w:rPr>
-          <w:color w:val="EE0000"/>
-        </w:rPr>
+      </w:pPr>
+      <w:r>
         <w:t>Next.js</w:t>
-      </w:r>
-      <w:r>
-        <w:rPr>
-          <w:color w:val="EE0000"/>
-        </w:rPr>
-        <w:t xml:space="preserve"> (JavaScript)</w:t>
-      </w:r>
-      <w:r>
-        <w:rPr>
-          <w:color w:val="EE0000"/>
-        </w:rPr>
-        <w:t>???</w:t>
-      </w:r>
-      <w:r>
-        <w:rPr>
-          <w:color w:val="EE0000"/>
-        </w:rPr>
-        <w:t>, Express.js (JavaScript)???, Spring Boot (Java)???</w:t>
       </w:r>
     </w:p>
     <w:p>
@@ -474,27 +645,12 @@
           <w:ilvl w:val="1"/>
           <w:numId w:val="2"/>
         </w:numPr>
-        <w:rPr>
-          <w:color w:val="EE0000"/>
-        </w:rPr>
-      </w:pPr>
-      <w:r>
-        <w:rPr>
-          <w:color w:val="EE0000"/>
-        </w:rPr>
+      </w:pPr>
+      <w:r>
         <w:t>PostgreSQL</w:t>
       </w:r>
       <w:r>
-        <w:rPr>
-          <w:color w:val="EE0000"/>
-        </w:rPr>
-        <w:t>???</w:t>
-      </w:r>
-      <w:r>
-        <w:rPr>
-          <w:color w:val="EE0000"/>
-        </w:rPr>
-        <w:t>, MySQL???, MongoDB???</w:t>
+        <w:t xml:space="preserve"> hosted by Supabase</w:t>
       </w:r>
     </w:p>
     <w:p>
@@ -522,15 +678,10 @@
           <w:ilvl w:val="1"/>
           <w:numId w:val="2"/>
         </w:numPr>
-        <w:rPr>
-          <w:color w:val="EE0000"/>
-        </w:rPr>
-      </w:pPr>
-      <w:r>
-        <w:rPr>
-          <w:color w:val="EE0000"/>
-        </w:rPr>
-        <w:t>???</w:t>
+      </w:pPr>
+      <w:r>
+        <w:lastRenderedPageBreak/>
+        <w:t>TBD</w:t>
       </w:r>
     </w:p>
     <w:p>
@@ -579,10 +730,22 @@
         <w:rPr>
           <w:color w:val="0070C0"/>
         </w:rPr>
-        <w:t xml:space="preserve">[All, Target Date 9/17] </w:t>
-      </w:r>
-      <w:r>
-        <w:t>Choose front end, back end, and database framework for app.</w:t>
+        <w:t>[</w:t>
+      </w:r>
+      <w:r>
+        <w:rPr>
+          <w:color w:val="0070C0"/>
+        </w:rPr>
+        <w:t>Kristen</w:t>
+      </w:r>
+      <w:r>
+        <w:rPr>
+          <w:color w:val="0070C0"/>
+        </w:rPr>
+        <w:t xml:space="preserve">, Target Date 9/21] </w:t>
+      </w:r>
+      <w:r>
+        <w:t>Define back end requirements and architecture.</w:t>
       </w:r>
     </w:p>
     <w:p>
@@ -597,17 +760,251 @@
         <w:rPr>
           <w:color w:val="0070C0"/>
         </w:rPr>
-        <w:lastRenderedPageBreak/>
-        <w:t xml:space="preserve">[All, Target Date 9/17] </w:t>
-      </w:r>
-      <w:r>
-        <w:t>Choose</w:t>
-      </w:r>
-      <w:r>
-        <w:t xml:space="preserve"> and install</w:t>
-      </w:r>
-      <w:r>
-        <w:t xml:space="preserve"> front end, back end, and database developer tools.</w:t>
+        <w:t>[</w:t>
+      </w:r>
+      <w:r>
+        <w:rPr>
+          <w:color w:val="0070C0"/>
+        </w:rPr>
+        <w:t>Elisha</w:t>
+      </w:r>
+      <w:r>
+        <w:rPr>
+          <w:color w:val="0070C0"/>
+        </w:rPr>
+        <w:t xml:space="preserve">, Target Date 9/21] </w:t>
+      </w:r>
+      <w:r>
+        <w:t>Define UI styl</w:t>
+      </w:r>
+      <w:r>
+        <w:t>ing and design components.</w:t>
+      </w:r>
+    </w:p>
+    <w:p>
+      <w:pPr>
+        <w:pStyle w:val="Heading2"/>
+      </w:pPr>
+      <w:r>
+        <w:t>Action Items Completed</w:t>
+      </w:r>
+      <w:r>
+        <w:t xml:space="preserve"> for This Milestone</w:t>
+      </w:r>
+    </w:p>
+    <w:p>
+      <w:pPr>
+        <w:pStyle w:val="ListParagraph"/>
+        <w:numPr>
+          <w:ilvl w:val="0"/>
+          <w:numId w:val="3"/>
+        </w:numPr>
+      </w:pPr>
+      <w:r>
+        <w:rPr>
+          <w:color w:val="00B050"/>
+        </w:rPr>
+        <w:t xml:space="preserve">[Kristen, Completion Date 9/12] </w:t>
+      </w:r>
+      <w:r>
+        <w:t>Set up GitHub repository.</w:t>
+      </w:r>
+    </w:p>
+    <w:p>
+      <w:pPr>
+        <w:pStyle w:val="ListParagraph"/>
+        <w:numPr>
+          <w:ilvl w:val="0"/>
+          <w:numId w:val="3"/>
+        </w:numPr>
+      </w:pPr>
+      <w:r>
+        <w:rPr>
+          <w:color w:val="00B050"/>
+        </w:rPr>
+        <w:t>[</w:t>
+      </w:r>
+      <w:r>
+        <w:rPr>
+          <w:color w:val="00B050"/>
+        </w:rPr>
+        <w:t>All</w:t>
+      </w:r>
+      <w:r>
+        <w:rPr>
+          <w:color w:val="00B050"/>
+        </w:rPr>
+        <w:t xml:space="preserve">, Completion Date 9/15] </w:t>
+      </w:r>
+      <w:r>
+        <w:t>Create basic application design based on project requirements. See design document for details.</w:t>
+      </w:r>
+    </w:p>
+    <w:p>
+      <w:pPr>
+        <w:pStyle w:val="ListParagraph"/>
+        <w:numPr>
+          <w:ilvl w:val="0"/>
+          <w:numId w:val="3"/>
+        </w:numPr>
+      </w:pPr>
+      <w:r>
+        <w:rPr>
+          <w:color w:val="00B050"/>
+        </w:rPr>
+        <w:t xml:space="preserve">[Elisha, Completion Date 9/15] </w:t>
+      </w:r>
+      <w:r>
+        <w:t>Create</w:t>
+      </w:r>
+      <w:r>
+        <w:t xml:space="preserve"> initial UI</w:t>
+      </w:r>
+      <w:r>
+        <w:t xml:space="preserve"> design ideas for app, focusing on mobile.</w:t>
+      </w:r>
+    </w:p>
+    <w:p>
+      <w:pPr>
+        <w:pStyle w:val="ListParagraph"/>
+        <w:numPr>
+          <w:ilvl w:val="0"/>
+          <w:numId w:val="3"/>
+        </w:numPr>
+      </w:pPr>
+      <w:r>
+        <w:rPr>
+          <w:color w:val="00B050"/>
+        </w:rPr>
+        <w:t>[All, Completion Date 9/15]</w:t>
+      </w:r>
+      <w:r>
+        <w:rPr>
+          <w:color w:val="0070C0"/>
+        </w:rPr>
+        <w:t xml:space="preserve"> </w:t>
+      </w:r>
+      <w:r>
+        <w:t>Review basic application design and approve or propose changes.</w:t>
+      </w:r>
+    </w:p>
+    <w:p>
+      <w:pPr>
+        <w:pStyle w:val="ListParagraph"/>
+        <w:numPr>
+          <w:ilvl w:val="0"/>
+          <w:numId w:val="3"/>
+        </w:numPr>
+      </w:pPr>
+      <w:r>
+        <w:rPr>
+          <w:color w:val="00B050"/>
+        </w:rPr>
+        <w:t xml:space="preserve">[All, Completion Date 9/15] </w:t>
+      </w:r>
+      <w:r>
+        <w:t>Determine main areas of focus for each team member.</w:t>
+      </w:r>
+    </w:p>
+    <w:p>
+      <w:pPr>
+        <w:pStyle w:val="ListParagraph"/>
+        <w:numPr>
+          <w:ilvl w:val="0"/>
+          <w:numId w:val="3"/>
+        </w:numPr>
+      </w:pPr>
+      <w:r>
+        <w:rPr>
+          <w:color w:val="00B050"/>
+        </w:rPr>
+        <w:t xml:space="preserve">[All, </w:t>
+      </w:r>
+      <w:r>
+        <w:rPr>
+          <w:color w:val="00B050"/>
+        </w:rPr>
+        <w:t xml:space="preserve">Completion </w:t>
+      </w:r>
+      <w:r>
+        <w:rPr>
+          <w:color w:val="00B050"/>
+        </w:rPr>
+        <w:t>Date 9/1</w:t>
+      </w:r>
+      <w:r>
+        <w:rPr>
+          <w:color w:val="00B050"/>
+        </w:rPr>
+        <w:t>6</w:t>
+      </w:r>
+      <w:r>
+        <w:rPr>
+          <w:color w:val="00B050"/>
+        </w:rPr>
+        <w:t xml:space="preserve">] </w:t>
+      </w:r>
+      <w:r>
+        <w:t>Choose front end, back end, and database framework for app.</w:t>
+      </w:r>
+    </w:p>
+    <w:p>
+      <w:pPr>
+        <w:pStyle w:val="ListParagraph"/>
+        <w:numPr>
+          <w:ilvl w:val="0"/>
+          <w:numId w:val="3"/>
+        </w:numPr>
+      </w:pPr>
+      <w:r>
+        <w:rPr>
+          <w:color w:val="00B050"/>
+        </w:rPr>
+        <w:t xml:space="preserve">[Carl, </w:t>
+      </w:r>
+      <w:r>
+        <w:rPr>
+          <w:color w:val="00B050"/>
+        </w:rPr>
+        <w:t xml:space="preserve">Completion </w:t>
+      </w:r>
+      <w:r>
+        <w:rPr>
+          <w:color w:val="00B050"/>
+        </w:rPr>
+        <w:t>Date 9/2</w:t>
+      </w:r>
+      <w:r>
+        <w:rPr>
+          <w:color w:val="00B050"/>
+        </w:rPr>
+        <w:t>0</w:t>
+      </w:r>
+      <w:r>
+        <w:rPr>
+          <w:color w:val="00B050"/>
+        </w:rPr>
+        <w:t xml:space="preserve">] </w:t>
+      </w:r>
+      <w:r>
+        <w:t>Design database schema and create Entity Relationship Diagram.</w:t>
+      </w:r>
+    </w:p>
+    <w:p>
+      <w:pPr>
+        <w:pStyle w:val="Heading2"/>
+      </w:pPr>
+      <w:r>
+        <w:t xml:space="preserve">Action Items for </w:t>
+      </w:r>
+      <w:r>
+        <w:t>Future</w:t>
+      </w:r>
+      <w:r>
+        <w:t xml:space="preserve"> Milestone</w:t>
+      </w:r>
+      <w:r>
+        <w:t>s</w:t>
       </w:r>
     </w:p>
     <w:p>
@@ -628,22 +1025,41 @@
         <w:rPr>
           <w:color w:val="0070C0"/>
         </w:rPr>
-        <w:t>Carl</w:t>
+        <w:t>Elisha</w:t>
       </w:r>
       <w:r>
         <w:rPr>
           <w:color w:val="0070C0"/>
         </w:rPr>
-        <w:t xml:space="preserve">, Target Date 9/21] </w:t>
-      </w:r>
-      <w:r>
-        <w:t xml:space="preserve">Design database schema and </w:t>
-      </w:r>
-      <w:r>
-        <w:t>create Entity Relationship Diagram</w:t>
-      </w:r>
-      <w:r>
-        <w:t>.</w:t>
+        <w:t xml:space="preserve">, Target Date </w:t>
+      </w:r>
+      <w:r>
+        <w:rPr>
+          <w:color w:val="0070C0"/>
+          <w:highlight w:val="yellow"/>
+        </w:rPr>
+        <w:t>9/17</w:t>
+      </w:r>
+      <w:r>
+        <w:rPr>
+          <w:color w:val="0070C0"/>
+        </w:rPr>
+        <w:t xml:space="preserve">] </w:t>
+      </w:r>
+      <w:r>
+        <w:t>Choose</w:t>
+      </w:r>
+      <w:r>
+        <w:t xml:space="preserve"> and install</w:t>
+      </w:r>
+      <w:r>
+        <w:t xml:space="preserve"> front end</w:t>
+      </w:r>
+      <w:r>
+        <w:t xml:space="preserve"> </w:t>
+      </w:r>
+      <w:r>
+        <w:t>developer tools.</w:t>
       </w:r>
     </w:p>
     <w:p>
@@ -670,10 +1086,29 @@
         <w:rPr>
           <w:color w:val="0070C0"/>
         </w:rPr>
-        <w:t xml:space="preserve">, Target Date 9/21] </w:t>
-      </w:r>
-      <w:r>
-        <w:t>Define back end requirements and architecture.</w:t>
+        <w:t xml:space="preserve">, Target Date </w:t>
+      </w:r>
+      <w:r>
+        <w:rPr>
+          <w:color w:val="0070C0"/>
+          <w:highlight w:val="yellow"/>
+        </w:rPr>
+        <w:t>9/17</w:t>
+      </w:r>
+      <w:r>
+        <w:rPr>
+          <w:color w:val="0070C0"/>
+        </w:rPr>
+        <w:t xml:space="preserve">] </w:t>
+      </w:r>
+      <w:r>
+        <w:t>Choose</w:t>
+      </w:r>
+      <w:r>
+        <w:t xml:space="preserve"> and install</w:t>
+      </w:r>
+      <w:r>
+        <w:t xml:space="preserve"> back end developer tools.</w:t>
       </w:r>
     </w:p>
     <w:p>
@@ -694,143 +1129,35 @@
         <w:rPr>
           <w:color w:val="0070C0"/>
         </w:rPr>
-        <w:t>Elisha</w:t>
+        <w:t>Carl</w:t>
       </w:r>
       <w:r>
         <w:rPr>
           <w:color w:val="0070C0"/>
         </w:rPr>
-        <w:t xml:space="preserve">, Target Date 9/21] </w:t>
-      </w:r>
-      <w:r>
-        <w:t>Define UI styl</w:t>
-      </w:r>
-      <w:r>
-        <w:t>ing and design components.</w:t>
-      </w:r>
-    </w:p>
-    <w:p>
-      <w:pPr>
-        <w:pStyle w:val="Heading2"/>
-      </w:pPr>
-      <w:r>
-        <w:t>Action Items Completed</w:t>
-      </w:r>
-      <w:r>
-        <w:t xml:space="preserve"> for This Milestone</w:t>
-      </w:r>
-    </w:p>
-    <w:p>
-      <w:pPr>
-        <w:pStyle w:val="ListParagraph"/>
-        <w:numPr>
-          <w:ilvl w:val="0"/>
-          <w:numId w:val="3"/>
-        </w:numPr>
-      </w:pPr>
-      <w:r>
-        <w:rPr>
-          <w:color w:val="00B050"/>
-        </w:rPr>
-        <w:t xml:space="preserve">[Kristen, Completion Date 9/12] </w:t>
-      </w:r>
-      <w:r>
-        <w:t>Set up GitHub repository.</w:t>
-      </w:r>
-    </w:p>
-    <w:p>
-      <w:pPr>
-        <w:pStyle w:val="ListParagraph"/>
-        <w:numPr>
-          <w:ilvl w:val="0"/>
-          <w:numId w:val="3"/>
-        </w:numPr>
-      </w:pPr>
-      <w:r>
-        <w:rPr>
-          <w:color w:val="00B050"/>
-        </w:rPr>
-        <w:t xml:space="preserve">[Carl, Completion Date 9/15] </w:t>
-      </w:r>
-      <w:r>
-        <w:t>Create basic application design based on project requirements. See design document for details.</w:t>
-      </w:r>
-    </w:p>
-    <w:p>
-      <w:pPr>
-        <w:pStyle w:val="ListParagraph"/>
-        <w:numPr>
-          <w:ilvl w:val="0"/>
-          <w:numId w:val="3"/>
-        </w:numPr>
-      </w:pPr>
-      <w:r>
-        <w:rPr>
-          <w:color w:val="00B050"/>
-        </w:rPr>
-        <w:t xml:space="preserve">[Elisha, Completion Date 9/15] </w:t>
-      </w:r>
-      <w:r>
-        <w:t>Create design ideas for app, focusing on mobile.</w:t>
-      </w:r>
-    </w:p>
-    <w:p>
-      <w:pPr>
-        <w:pStyle w:val="ListParagraph"/>
-        <w:numPr>
-          <w:ilvl w:val="0"/>
-          <w:numId w:val="3"/>
-        </w:numPr>
-      </w:pPr>
-      <w:r>
-        <w:rPr>
-          <w:color w:val="00B050"/>
-        </w:rPr>
-        <w:t>[All, Completion Date 9/15]</w:t>
+        <w:t xml:space="preserve">, Target Date </w:t>
       </w:r>
       <w:r>
         <w:rPr>
           <w:color w:val="0070C0"/>
-        </w:rPr>
-        <w:t xml:space="preserve"> </w:t>
-      </w:r>
-      <w:r>
-        <w:t>Review basic application design and approve or propose changes.</w:t>
-      </w:r>
-    </w:p>
-    <w:p>
-      <w:pPr>
-        <w:pStyle w:val="ListParagraph"/>
-        <w:numPr>
-          <w:ilvl w:val="0"/>
-          <w:numId w:val="3"/>
-        </w:numPr>
-      </w:pPr>
-      <w:r>
-        <w:rPr>
-          <w:color w:val="00B050"/>
-        </w:rPr>
-        <w:t xml:space="preserve">[All, Completion Date 9/15] </w:t>
-      </w:r>
-      <w:r>
-        <w:t>Determine main areas of focus for each team member.</w:t>
-      </w:r>
-    </w:p>
-    <w:p>
-      <w:pPr>
-        <w:pStyle w:val="Heading2"/>
-      </w:pPr>
-      <w:r>
-        <w:t xml:space="preserve">Action Items for </w:t>
-      </w:r>
-      <w:r>
-        <w:t>Future</w:t>
-      </w:r>
-      <w:r>
-        <w:t xml:space="preserve"> Milestone</w:t>
-      </w:r>
-      <w:r>
-        <w:t>s</w:t>
+          <w:highlight w:val="yellow"/>
+        </w:rPr>
+        <w:t>9/17</w:t>
+      </w:r>
+      <w:r>
+        <w:rPr>
+          <w:color w:val="0070C0"/>
+        </w:rPr>
+        <w:t xml:space="preserve">] </w:t>
+      </w:r>
+      <w:r>
+        <w:t>Choose</w:t>
+      </w:r>
+      <w:r>
+        <w:t xml:space="preserve"> and install</w:t>
+      </w:r>
+      <w:r>
+        <w:t xml:space="preserve"> database developer tools.</w:t>
       </w:r>
     </w:p>
     <w:p>
@@ -845,22 +1172,39 @@
         <w:rPr>
           <w:color w:val="0070C0"/>
         </w:rPr>
-        <w:t xml:space="preserve">[Team Member(s), </w:t>
+        <w:t xml:space="preserve">[Carl, Target Date </w:t>
       </w:r>
       <w:r>
         <w:rPr>
           <w:color w:val="0070C0"/>
-        </w:rPr>
-        <w:t>Target Date</w:t>
+          <w:highlight w:val="yellow"/>
+        </w:rPr>
+        <w:t>???</w:t>
       </w:r>
       <w:r>
         <w:rPr>
           <w:color w:val="0070C0"/>
-        </w:rPr>
-        <w:t xml:space="preserve">] </w:t>
-      </w:r>
-      <w:r>
-        <w:t>Action Item</w:t>
+          <w:highlight w:val="yellow"/>
+        </w:rPr>
+        <w:t>]</w:t>
+      </w:r>
+      <w:r>
+        <w:rPr>
+          <w:color w:val="0070C0"/>
+        </w:rPr>
+        <w:t xml:space="preserve"> </w:t>
+      </w:r>
+      <w:r>
+        <w:t>Create database tables</w:t>
+      </w:r>
+      <w:r>
+        <w:t xml:space="preserve"> and populate with test data</w:t>
+      </w:r>
+      <w:r>
+        <w:t>.</w:t>
+      </w:r>
+      <w:r>
+        <w:t xml:space="preserve"> Share database credentials with Kristen.</w:t>
       </w:r>
     </w:p>
     <w:p>
@@ -872,14 +1216,32 @@
       </w:r>
     </w:p>
     <w:p>
-      <w:r>
-        <w:t>[</w:t>
-      </w:r>
-      <w:r>
+      <w:pPr>
+        <w:rPr>
+          <w:i/>
+          <w:iCs/>
+        </w:rPr>
+      </w:pPr>
+      <w:r>
+        <w:rPr>
+          <w:i/>
+          <w:iCs/>
+        </w:rPr>
+        <w:t>(</w:t>
+      </w:r>
+      <w:r>
+        <w:rPr>
+          <w:i/>
+          <w:iCs/>
+        </w:rPr>
         <w:t>General project notes, things to keep in mind for later, etc.</w:t>
       </w:r>
       <w:r>
-        <w:t>]</w:t>
+        <w:rPr>
+          <w:i/>
+          <w:iCs/>
+        </w:rPr>
+        <w:t>)</w:t>
       </w:r>
     </w:p>
     <w:sectPr>
@@ -1034,7 +1396,7 @@
         <w:rFonts w:ascii="Courier New" w:hAnsi="Courier New" w:cs="Courier New" w:hint="default"/>
       </w:rPr>
     </w:lvl>
-    <w:lvl w:ilvl="2" w:tplc="04090005" w:tentative="1">
+    <w:lvl w:ilvl="2" w:tplc="04090005">
       <w:start w:val="1"/>
       <w:numFmt w:val="bullet"/>
       <w:lvlText w:val=""/>

</xml_diff>